<commit_message>
CLEAN XSS finally done, even for the Comment boxes
</commit_message>
<xml_diff>
--- a/blog/Notes5.docx
+++ b/blog/Notes5.docx
@@ -3281,27 +3281,79 @@
           <w:highlight w:val="green"/>
         </w:rPr>
       </w:pPr>
+      <w:r>
+        <w:rPr>
+          <w:highlight w:val="green"/>
+        </w:rPr>
+        <w:t>Out of Date Software</w:t>
+      </w:r>
+    </w:p>
+    <w:p>
+      <w:pPr>
+        <w:rPr>
+          <w:highlight w:val="yellow"/>
+        </w:rPr>
+      </w:pPr>
+      <w:r>
+        <w:rPr>
+          <w:highlight w:val="yellow"/>
+        </w:rPr>
+        <w:t>Upload finish</w:t>
+      </w:r>
+    </w:p>
+    <w:p>
+      <w:pPr>
+        <w:rPr>
+          <w:highlight w:val="green"/>
+        </w:rPr>
+      </w:pPr>
+      <w:r>
+        <w:rPr>
+          <w:highlight w:val="green"/>
+        </w:rPr>
+        <w:t>Richard</w:t>
+      </w:r>
+    </w:p>
+    <w:p>
+      <w:pPr>
+        <w:rPr>
+          <w:highlight w:val="yellow"/>
+        </w:rPr>
+      </w:pPr>
+      <w:r>
+        <w:rPr>
+          <w:highlight w:val="yellow"/>
+        </w:rPr>
+        <w:t>Clean from Aarons</w:t>
+      </w:r>
+    </w:p>
+    <w:p>
+      <w:pPr>
+        <w:rPr>
+          <w:highlight w:val="yellow"/>
+        </w:rPr>
+      </w:pPr>
+      <w:r>
+        <w:rPr>
+          <w:highlight w:val="yellow"/>
+        </w:rPr>
+        <w:t>Search and all other forms being deleted</w:t>
+      </w:r>
+    </w:p>
+    <w:p>
+      <w:pPr>
+        <w:rPr>
+          <w:highlight w:val="yellow"/>
+        </w:rPr>
+      </w:pPr>
+      <w:r>
+        <w:rPr>
+          <w:highlight w:val="yellow"/>
+        </w:rPr>
+        <w:t>Edit Profile…. Password is empty</w:t>
+      </w:r>
       <w:bookmarkStart w:id="0" w:name="_GoBack"/>
       <w:bookmarkEnd w:id="0"/>
-      <w:r>
-        <w:rPr>
-          <w:highlight w:val="green"/>
-        </w:rPr>
-        <w:t>Out of Date Software</w:t>
-      </w:r>
-    </w:p>
-    <w:p>
-      <w:pPr>
-        <w:rPr>
-          <w:highlight w:val="yellow"/>
-        </w:rPr>
-      </w:pPr>
-      <w:r>
-        <w:rPr>
-          <w:highlight w:val="yellow"/>
-        </w:rPr>
-        <w:t>Upload finish</w:t>
-      </w:r>
     </w:p>
     <w:p>
       <w:pPr>
@@ -5582,7 +5634,7 @@
 </file>
 
 <file path=customXml/itemProps1.xml><?xml version="1.0" encoding="utf-8"?>
-<ds:datastoreItem xmlns:ds="http://schemas.openxmlformats.org/officeDocument/2006/customXml" ds:itemID="{A991BF45-3B4D-4BA8-843C-ECF84626CB20}">
+<ds:datastoreItem xmlns:ds="http://schemas.openxmlformats.org/officeDocument/2006/customXml" ds:itemID="{A7CF112F-88EB-4D1B-9AF4-826D91F6D47A}">
   <ds:schemaRefs>
     <ds:schemaRef ds:uri="http://schemas.openxmlformats.org/officeDocument/2006/bibliography"/>
   </ds:schemaRefs>

</xml_diff>